<commit_message>
HomeWork 2 in progess1
</commit_message>
<xml_diff>
--- a/Projekti_aruanne.docx
+++ b/Projekti_aruanne.docx
@@ -9,7 +9,59 @@
         <w:jc w:val="start"/>
         <w:rPr/>
       </w:pPr>
-      <w:hyperlink r:id="rId3">
+      <w:r>
+        <w:rPr>
+          <w:rStyle w:val="InternetLink"/>
+        </w:rPr>
+        <w:t>https://start.hk.tlu.ee/sahtelbeta/tunniplaan/index.php</w:t>
+      </w:r>
+    </w:p>
+    <w:p>
+      <w:pPr>
+        <w:pStyle w:val="Normal"/>
+        <w:bidi w:val="0"/>
+        <w:jc w:val="start"/>
+        <w:rPr/>
+      </w:pPr>
+      <w:r>
+        <w:rPr/>
+      </w:r>
+    </w:p>
+    <w:p>
+      <w:pPr>
+        <w:pStyle w:val="Normal"/>
+        <w:bidi w:val="0"/>
+        <w:jc w:val="start"/>
+        <w:rPr/>
+      </w:pPr>
+      <w:r>
+        <w:rPr/>
+      </w:r>
+    </w:p>
+    <w:p>
+      <w:pPr>
+        <w:pStyle w:val="Normal"/>
+        <w:bidi w:val="0"/>
+        <w:jc w:val="start"/>
+        <w:rPr/>
+      </w:pPr>
+      <w:r>
+        <w:rPr/>
+        <w:t>1) Eesmärk luua API millega oleks võimalik andmeid liigutada backendi ja frontendi vahel</w:t>
+      </w:r>
+    </w:p>
+    <w:p>
+      <w:pPr>
+        <w:pStyle w:val="Normal"/>
+        <w:bidi w:val="0"/>
+        <w:jc w:val="start"/>
+        <w:rPr/>
+      </w:pPr>
+      <w:r>
+        <w:rPr/>
+        <w:t xml:space="preserve">2) </w:t>
+      </w:r>
+      <w:hyperlink r:id="rId2">
         <w:r>
           <w:rPr>
             <w:rStyle w:val="InternetLink"/>
@@ -17,66 +69,10 @@
           <w:t>https://start.hk.tlu.ee/sahtelbeta/tunniplaan/index.php</w:t>
         </w:r>
       </w:hyperlink>
-    </w:p>
-    <w:p>
-      <w:pPr>
-        <w:pStyle w:val="Normal"/>
-        <w:bidi w:val="0"/>
-        <w:jc w:val="start"/>
-        <w:rPr/>
-      </w:pPr>
-      <w:r>
-        <w:rPr/>
-      </w:r>
-    </w:p>
-    <w:p>
-      <w:pPr>
-        <w:pStyle w:val="Normal"/>
-        <w:bidi w:val="0"/>
-        <w:jc w:val="start"/>
-        <w:rPr/>
-      </w:pPr>
-      <w:r>
-        <w:rPr/>
-      </w:r>
-    </w:p>
-    <w:p>
-      <w:pPr>
-        <w:pStyle w:val="Normal"/>
-        <w:bidi w:val="0"/>
-        <w:jc w:val="start"/>
-        <w:rPr/>
-      </w:pPr>
-      <w:r>
-        <w:rPr/>
-        <w:t>1) Eesmärk luua API millega oleks võimalik andmeid liigutada backendi ja frontendi vahel</w:t>
-      </w:r>
-    </w:p>
-    <w:p>
-      <w:pPr>
-        <w:pStyle w:val="Normal"/>
-        <w:bidi w:val="0"/>
-        <w:jc w:val="start"/>
-        <w:rPr/>
-      </w:pPr>
-      <w:r>
-        <w:rPr/>
-        <w:t xml:space="preserve">2) </w:t>
-      </w:r>
-      <w:hyperlink r:id="rId4">
-        <w:r>
-          <w:rPr>
-            <w:rStyle w:val="InternetLink"/>
-          </w:rPr>
-          <w:t>https://start.hk.tlu.ee/sahtelbeta/tunniplaan/index.php</w:t>
-        </w:r>
-      </w:hyperlink>
-      <w:hyperlink r:id="rId5">
-        <w:r>
-          <w:rPr/>
-          <w:t xml:space="preserve"> leheküljelt võtsin 4 endpointi</w:t>
-        </w:r>
-      </w:hyperlink>
+      <w:r>
+        <w:rPr/>
+        <w:t xml:space="preserve"> leheküljelt võtsin 4 endpointi</w:t>
+      </w:r>
     </w:p>
     <w:p>
       <w:pPr>
@@ -122,7 +118,11 @@
       </w:pPr>
       <w:r>
         <w:rPr/>
-        <w:t>teacher – teacher</w:t>
+        <w:t xml:space="preserve">teacher – </w:t>
+      </w:r>
+      <w:r>
+        <w:rPr/>
+        <w:t>õpetaja</w:t>
       </w:r>
     </w:p>
     <w:p>
@@ -157,7 +157,15 @@
       </w:pPr>
       <w:r>
         <w:rPr/>
-        <w:t>3) Igale endpondile lisasin 5 meetodit</w:t>
+        <w:t>3) Igale endpo</w:t>
+      </w:r>
+      <w:r>
+        <w:rPr/>
+        <w:t>int</w:t>
+      </w:r>
+      <w:r>
+        <w:rPr/>
+        <w:t>ile lisasin 5 meetodit</w:t>
       </w:r>
     </w:p>
     <w:p>
@@ -261,79 +269,65 @@
         <w:jc w:val="start"/>
         <w:rPr/>
       </w:pPr>
-      <w:hyperlink r:id="rId7">
-        <w:r>
-          <w:rPr>
-            <w:rStyle w:val="InternetLink"/>
-          </w:rPr>
-          <w:t>https://www.youtube.com/watch?v=K9jTQPb0Xso</w:t>
-        </w:r>
-      </w:hyperlink>
-    </w:p>
-    <w:p>
-      <w:pPr>
-        <w:pStyle w:val="Normal"/>
-        <w:bidi w:val="0"/>
-        <w:jc w:val="start"/>
-        <w:rPr/>
-      </w:pPr>
-      <w:r>
-        <w:rPr/>
-      </w:r>
-    </w:p>
-    <w:p>
-      <w:pPr>
-        <w:pStyle w:val="Normal"/>
-        <w:bidi w:val="0"/>
-        <w:jc w:val="start"/>
-        <w:rPr/>
-      </w:pPr>
-      <w:r>
-        <w:rPr/>
-        <w:t xml:space="preserve">5) </w:t>
-      </w:r>
-      <w:r>
-        <w:rPr/>
-        <w:t xml:space="preserve">PUT-i osa ka tunnis ei teinud. Kuna javascirpti hästi ei tunne, ei leinud ka netist kuidas seda oleks võimalik hõlpsasti teha. Kasutasin lihtsalt funtsiooni delete ja post mõlemat komponenti ja </w:t>
-      </w:r>
-      <w:r>
-        <w:rPr/>
-        <w:t>panin nad</w:t>
-      </w:r>
-      <w:r>
-        <w:rPr/>
-        <w:t xml:space="preserve"> kombnineerituna tööle. </w:t>
-      </w:r>
-      <w:r>
-        <w:rPr/>
-        <w:t>Listi järjekord küll muutus, kuid id järgi on andmed siiski korrektsed.</w:t>
-      </w:r>
-    </w:p>
-    <w:p>
-      <w:pPr>
-        <w:pStyle w:val="Normal"/>
-        <w:bidi w:val="0"/>
-        <w:jc w:val="start"/>
-        <w:rPr/>
-      </w:pPr>
-      <w:r>
-        <w:rPr/>
-      </w:r>
-    </w:p>
-    <w:p>
-      <w:pPr>
-        <w:pStyle w:val="Normal"/>
-        <w:bidi w:val="0"/>
-        <w:jc w:val="start"/>
-        <w:rPr/>
-      </w:pPr>
-      <w:r>
-        <w:rPr/>
-        <w:t xml:space="preserve">6) </w:t>
-      </w:r>
-      <w:r>
-        <w:rPr/>
-        <w:t>Ei saanud aru, kas oleksin pidanud tegema ka kombineeritud pärinug. Näiteks üks õppejõud ja üks konkreetne klass. Sellist lahendust ei teinud. Hetkel saab meetodeid kasutada vaid üksikult.</w:t>
+      <w:r>
+        <w:rPr>
+          <w:rStyle w:val="InternetLink"/>
+        </w:rPr>
+        <w:t>https://www.youtube.com/watch?v=K9jTQPb0Xso</w:t>
+      </w:r>
+    </w:p>
+    <w:p>
+      <w:pPr>
+        <w:pStyle w:val="Normal"/>
+        <w:bidi w:val="0"/>
+        <w:jc w:val="start"/>
+        <w:rPr/>
+      </w:pPr>
+      <w:r>
+        <w:rPr/>
+      </w:r>
+    </w:p>
+    <w:p>
+      <w:pPr>
+        <w:pStyle w:val="Normal"/>
+        <w:bidi w:val="0"/>
+        <w:jc w:val="start"/>
+        <w:rPr/>
+      </w:pPr>
+      <w:r>
+        <w:rPr/>
+        <w:t>5) PUT-i osa ka tunnis ei teinud. Kuna javascirpti hästi ei tunne, ei leinud ka netist kuidas seda oleks võimalik hõlpsasti teha. Kasutasin lihtsalt funtsiooni delete ja post mõlemat komponenti ja panin nad kombnineerituna tööle. Listi järjekord küll muutus, kuid id järgi on andmed siiski korrektsed.</w:t>
+      </w:r>
+    </w:p>
+    <w:p>
+      <w:pPr>
+        <w:pStyle w:val="Normal"/>
+        <w:bidi w:val="0"/>
+        <w:jc w:val="start"/>
+        <w:rPr/>
+      </w:pPr>
+      <w:r>
+        <w:rPr/>
+      </w:r>
+    </w:p>
+    <w:p>
+      <w:pPr>
+        <w:pStyle w:val="Normal"/>
+        <w:bidi w:val="0"/>
+        <w:jc w:val="start"/>
+        <w:rPr/>
+      </w:pPr>
+      <w:r>
+        <w:rPr/>
+        <w:t>6) Ei saanud aru, kas oleksin pidanud tegema ka kombineeritud päring</w:t>
+      </w:r>
+      <w:r>
+        <w:rPr/>
+        <w:t>u</w:t>
+      </w:r>
+      <w:r>
+        <w:rPr/>
+        <w:t>. Näiteks üks õppejõud ja üks konkreetne klass. Sellist lahendust ei teinud. Hetkel saab meetodeid kasutada vaid üksikult.</w:t>
       </w:r>
     </w:p>
     <w:p>
@@ -387,6 +381,7 @@
       <w:pgNumType w:fmt="decimal"/>
       <w:formProt w:val="false"/>
       <w:textDirection w:val="lrTb"/>
+      <w:docGrid w:type="default" w:linePitch="100" w:charSpace="0"/>
     </w:sectPr>
   </w:body>
 </w:document>
@@ -406,7 +401,6 @@
     </w:rPrDefault>
     <w:pPrDefault>
       <w:pPr>
-        <w:widowControl/>
         <w:suppressAutoHyphens w:val="true"/>
       </w:pPr>
     </w:pPrDefault>
@@ -416,7 +410,10 @@
     <w:qFormat/>
     <w:pPr>
       <w:widowControl/>
+      <w:suppressAutoHyphens w:val="true"/>
       <w:bidi w:val="0"/>
+      <w:spacing w:before="0" w:after="0"/>
+      <w:jc w:val="start"/>
     </w:pPr>
     <w:rPr>
       <w:rFonts w:ascii="Liberation Serif" w:hAnsi="Liberation Serif" w:eastAsia="NSimSun" w:cs="Lucida Sans"/>

</xml_diff>